<commit_message>
Update 9/6/2023 8:47PM EST
Update as of 8:47PM EST on 9/6/2023.
</commit_message>
<xml_diff>
--- a/WAR CRIME PREVENTION SECURITY SYSTEMS/&SPECIFIC/&TOE WAR CRIME PREVENTION/20230906 - MCE123 Technology Development - Toe War Crime Prevention Security Systems - v1.0.1.4.docx
+++ b/WAR CRIME PREVENTION SECURITY SYSTEMS/&SPECIFIC/&TOE WAR CRIME PREVENTION/20230906 - MCE123 Technology Development - Toe War Crime Prevention Security Systems - v1.0.1.4.docx
@@ -207,7 +207,7 @@
           <w:sz w:val="28"/>
           <w:szCs w:val="28"/>
         </w:rPr>
-        <w:t>9/6/2023 7:35:30 PM</w:t>
+        <w:t>9/6/2023 8:47:00 PM</w:t>
       </w:r>
     </w:p>
     <w:p>
@@ -2295,6 +2295,72 @@
           <w:bCs/>
           <w:color w:val="FF0000"/>
         </w:rPr>
+        <w:t>TOE TO</w:t>
+      </w:r>
+      <w:r>
+        <w:rPr>
+          <w:b/>
+          <w:bCs/>
+          <w:color w:val="FF0000"/>
+        </w:rPr>
+        <w:t xml:space="preserve">NGUE </w:t>
+      </w:r>
+      <w:proofErr w:type="gramStart"/>
+      <w:r>
+        <w:rPr>
+          <w:b/>
+          <w:bCs/>
+          <w:color w:val="FF0000"/>
+        </w:rPr>
+        <w:t>TWISTERS</w:t>
+      </w:r>
+      <w:r>
+        <w:rPr>
+          <w:b/>
+          <w:bCs/>
+        </w:rPr>
+        <w:t>;</w:t>
+      </w:r>
+      <w:proofErr w:type="gramEnd"/>
+    </w:p>
+    <w:p>
+      <w:pPr>
+        <w:ind w:left="360" w:firstLine="360"/>
+        <w:jc w:val="both"/>
+        <w:rPr>
+          <w:b/>
+          <w:bCs/>
+        </w:rPr>
+      </w:pPr>
+      <w:r>
+        <w:rPr>
+          <w:u w:val="single"/>
+        </w:rPr>
+        <w:t>PREVENTION SECURITY SYSTEM</w:t>
+      </w:r>
+      <w:r>
+        <w:rPr>
+          <w:u w:val="single"/>
+        </w:rPr>
+        <w:t>:</w:t>
+      </w:r>
+      <w:r>
+        <w:t xml:space="preserve"> </w:t>
+      </w:r>
+      <w:r>
+        <w:rPr>
+          <w:b/>
+          <w:bCs/>
+          <w:color w:val="FF0000"/>
+        </w:rPr>
+        <w:t xml:space="preserve">ANY </w:t>
+      </w:r>
+      <w:r>
+        <w:rPr>
+          <w:b/>
+          <w:bCs/>
+          <w:color w:val="FF0000"/>
+        </w:rPr>
         <w:t xml:space="preserve">TOE </w:t>
       </w:r>
       <w:proofErr w:type="gramStart"/>
@@ -2539,15 +2605,7 @@
           <w:bCs/>
           <w:color w:val="FF0000"/>
         </w:rPr>
-        <w:t>TWIST</w:t>
-      </w:r>
-      <w:r>
-        <w:rPr>
-          <w:b/>
-          <w:bCs/>
-          <w:color w:val="FF0000"/>
-        </w:rPr>
-        <w:t>IES</w:t>
+        <w:t>TWISTIES</w:t>
       </w:r>
       <w:r>
         <w:rPr>
@@ -2931,6 +2989,7 @@
         </w:rPr>
       </w:pPr>
       <w:r>
+        <w:lastRenderedPageBreak/>
         <w:tab/>
       </w:r>
       <w:r>
@@ -2995,7 +3054,6 @@
         <w:rPr>
           <w:u w:val="single"/>
         </w:rPr>
-        <w:lastRenderedPageBreak/>
         <w:t>PREVENTION SECURITY SYSTEM</w:t>
       </w:r>
       <w:r>

</xml_diff>